<commit_message>
readme changed and folders added
</commit_message>
<xml_diff>
--- a/22-10_dsb-project-description.docx
+++ b/22-10_dsb-project-description.docx
@@ -1297,7 +1297,7 @@
       </w:r>
     </w:p>
     <w:bookmarkEnd w:id="37"/>
-    <w:bookmarkStart w:id="38" w:name="helpful-stuff"/>
+    <w:bookmarkStart w:id="39" w:name="helpful-stuff"/>
     <w:p>
       <w:pPr>
         <w:pStyle w:val="Heading1"/>
@@ -1428,9 +1428,17 @@
       <w:r>
         <w:t xml:space="preserve"> </w:t>
       </w:r>
-    </w:p>
-    <w:bookmarkEnd w:id="38"/>
-    <w:bookmarkStart w:id="42" w:name="literature"/>
+      <w:hyperlink r:id="rId38">
+        <w:r>
+          <w:rPr>
+            <w:rStyle w:val="Hyperlink"/>
+          </w:rPr>
+          <w:t xml:space="preserve">https://github.com/firstcontributions/first-contributions</w:t>
+        </w:r>
+      </w:hyperlink>
+    </w:p>
+    <w:bookmarkEnd w:id="39"/>
+    <w:bookmarkStart w:id="43" w:name="literature"/>
     <w:p>
       <w:pPr>
         <w:pStyle w:val="Heading1"/>
@@ -1439,8 +1447,8 @@
         <w:t xml:space="preserve">Literature</w:t>
       </w:r>
     </w:p>
-    <w:bookmarkStart w:id="41" w:name="refs"/>
-    <w:bookmarkStart w:id="39" w:name="ref-Xie2018R"/>
+    <w:bookmarkStart w:id="42" w:name="refs"/>
+    <w:bookmarkStart w:id="40" w:name="ref-Xie2018R"/>
     <w:p>
       <w:pPr>
         <w:pStyle w:val="Bibliography"/>
@@ -1462,8 +1470,8 @@
         <w:t xml:space="preserve">. Chapman; Hall/CRC.</w:t>
       </w:r>
     </w:p>
-    <w:bookmarkEnd w:id="39"/>
-    <w:bookmarkStart w:id="40" w:name="ref-Xie2020R"/>
+    <w:bookmarkEnd w:id="40"/>
+    <w:bookmarkStart w:id="41" w:name="ref-Xie2020R"/>
     <w:p>
       <w:pPr>
         <w:pStyle w:val="Bibliography"/>
@@ -1485,9 +1493,9 @@
         <w:t xml:space="preserve">. Chapman; Hall/CRC.</w:t>
       </w:r>
     </w:p>
-    <w:bookmarkEnd w:id="40"/>
     <w:bookmarkEnd w:id="41"/>
     <w:bookmarkEnd w:id="42"/>
+    <w:bookmarkEnd w:id="43"/>
     <w:sectPr/>
   </w:body>
 </w:document>

</xml_diff>